<commit_message>
Add final SOE submissions
</commit_message>
<xml_diff>
--- a/WaterColumnAssessment/Submission/SoE 2021 marine state and trends_WaterColumn(Epipelagic)_Final.docx
+++ b/WaterColumnAssessment/Submission/SoE 2021 marine state and trends_WaterColumn(Epipelagic)_Final.docx
@@ -67,10 +67,7 @@
       <w:bookmarkEnd w:id="0"/>
       <w:bookmarkEnd w:id="1"/>
       <w:r>
-        <w:t>STATE AND TREND ASSESSMENT</w:t>
-      </w:r>
-      <w:r>
-        <w:t>:</w:t>
+        <w:t>STATE AND TREND ASSESSMENT:</w:t>
       </w:r>
       <w:r>
         <w:t xml:space="preserve"> </w:t>
@@ -154,7 +151,6 @@
           <w:rFonts w:asciiTheme="minorHAnsi" w:hAnsiTheme="minorHAnsi" w:cstheme="minorHAnsi"/>
           <w:sz w:val="18"/>
           <w:szCs w:val="18"/>
-          <w:lang w:val="en-GB"/>
         </w:rPr>
       </w:pPr>
       <w:r>
@@ -172,27 +168,8 @@
           <w:rFonts w:asciiTheme="minorHAnsi" w:hAnsiTheme="minorHAnsi" w:cstheme="minorHAnsi"/>
           <w:sz w:val="18"/>
           <w:szCs w:val="18"/>
-          <w:lang w:val="en-GB"/>
-        </w:rPr>
-        <w:t xml:space="preserve"> Centre for Applications in Natural Resource Mathematics, School of Mathematics</w:t>
-      </w:r>
-      <w:r>
-        <w:rPr>
-          <w:rFonts w:asciiTheme="minorHAnsi" w:hAnsiTheme="minorHAnsi" w:cstheme="minorHAnsi"/>
-          <w:sz w:val="18"/>
-          <w:szCs w:val="18"/>
-          <w:lang w:val="en-GB"/>
-        </w:rPr>
-        <w:t xml:space="preserve"> </w:t>
-      </w:r>
-      <w:r>
-        <w:rPr>
-          <w:rFonts w:asciiTheme="minorHAnsi" w:hAnsiTheme="minorHAnsi" w:cstheme="minorHAnsi"/>
-          <w:sz w:val="18"/>
-          <w:szCs w:val="18"/>
-          <w:lang w:val="en-GB"/>
-        </w:rPr>
-        <w:t>and Physics, The University of Queensland, St Lucia, QLD, 4072, Australia</w:t>
+        </w:rPr>
+        <w:t xml:space="preserve"> School of Mathematics and Physics, The University of Queensland, St Lucia, QLD, 4072, Australia</w:t>
       </w:r>
     </w:p>
     <w:p>
@@ -204,7 +181,6 @@
           <w:rFonts w:asciiTheme="majorHAnsi" w:hAnsiTheme="majorHAnsi" w:cstheme="majorHAnsi"/>
           <w:sz w:val="18"/>
           <w:szCs w:val="18"/>
-          <w:lang w:val="en-GB"/>
         </w:rPr>
       </w:pPr>
       <w:r>
@@ -221,7 +197,6 @@
           <w:rFonts w:asciiTheme="majorHAnsi" w:hAnsiTheme="majorHAnsi" w:cstheme="majorHAnsi"/>
           <w:sz w:val="18"/>
           <w:szCs w:val="18"/>
-          <w:lang w:val="en-GB"/>
         </w:rPr>
         <w:t>CSIRO Oceans and Atmosphere, Queensland Biosciences Precinct, St Lucia, QLD, 4067, Australia</w:t>
       </w:r>
@@ -235,7 +210,6 @@
           <w:rFonts w:asciiTheme="minorHAnsi" w:hAnsiTheme="minorHAnsi" w:cstheme="minorHAnsi"/>
           <w:sz w:val="18"/>
           <w:szCs w:val="18"/>
-          <w:lang w:val="en-GB"/>
         </w:rPr>
       </w:pPr>
       <w:r>
@@ -253,9 +227,24 @@
           <w:rFonts w:asciiTheme="minorHAnsi" w:hAnsiTheme="minorHAnsi" w:cstheme="minorHAnsi"/>
           <w:sz w:val="18"/>
           <w:szCs w:val="18"/>
-          <w:lang w:val="en-GB"/>
-        </w:rPr>
-        <w:t xml:space="preserve"> School of Biological, Earth and Environmental Science, University of NSW, Sydney, NSW, 2052, Australia.</w:t>
+        </w:rPr>
+        <w:t xml:space="preserve"> </w:t>
+      </w:r>
+      <w:r>
+        <w:rPr>
+          <w:rFonts w:asciiTheme="minorHAnsi" w:hAnsiTheme="minorHAnsi" w:cstheme="minorHAnsi"/>
+          <w:sz w:val="18"/>
+          <w:szCs w:val="18"/>
+        </w:rPr>
+        <w:t xml:space="preserve">Centre for Marine Science and Innovation, </w:t>
+      </w:r>
+      <w:r>
+        <w:rPr>
+          <w:rFonts w:asciiTheme="minorHAnsi" w:hAnsiTheme="minorHAnsi" w:cstheme="minorHAnsi"/>
+          <w:sz w:val="18"/>
+          <w:szCs w:val="18"/>
+        </w:rPr>
+        <w:t>School of Biological, Earth and Environmental Science, University of NSW, Sydney, NSW, 2052, Australia.</w:t>
       </w:r>
     </w:p>
     <w:p>
@@ -267,7 +256,6 @@
           <w:rFonts w:asciiTheme="minorHAnsi" w:hAnsiTheme="minorHAnsi" w:cstheme="minorHAnsi"/>
           <w:sz w:val="18"/>
           <w:szCs w:val="18"/>
-          <w:lang w:val="en-GB"/>
         </w:rPr>
       </w:pPr>
       <w:r>
@@ -284,7 +272,6 @@
           <w:rFonts w:ascii="p˚0Ç˛" w:hAnsi="p˚0Ç˛" w:cs="p˚0Ç˛"/>
           <w:sz w:val="18"/>
           <w:szCs w:val="18"/>
-          <w:lang w:val="en-GB"/>
         </w:rPr>
         <w:t>CSIRO Oceans and Atmosphere, GPO Box 1538, Hobart, TAS, 7001, Australia</w:t>
       </w:r>
@@ -524,14 +511,7 @@
           <w:sz w:val="22"/>
         </w:rPr>
         <w:br/>
-        <w:t>A</w:t>
-      </w:r>
-      <w:r>
-        <w:rPr>
-          <w:color w:val="221E1F"/>
-          <w:sz w:val="22"/>
-        </w:rPr>
-        <w:t>cross Australia’s management bioregions</w:t>
+        <w:t>Across Australia’s management bioregions</w:t>
       </w:r>
       <w:r>
         <w:rPr>
@@ -755,19 +735,7 @@
         <w:rPr>
           <w:sz w:val="22"/>
         </w:rPr>
-        <w:t xml:space="preserve">the </w:t>
-      </w:r>
-      <w:r>
-        <w:rPr>
-          <w:sz w:val="22"/>
-        </w:rPr>
-        <w:t>major</w:t>
-      </w:r>
-      <w:r>
-        <w:rPr>
-          <w:sz w:val="22"/>
-        </w:rPr>
-        <w:t xml:space="preserve"> pressure</w:t>
+        <w:t>the major pressure</w:t>
       </w:r>
       <w:r>
         <w:rPr>
@@ -803,33 +771,25 @@
         <w:rPr>
           <w:sz w:val="22"/>
         </w:rPr>
-        <w:t xml:space="preserve">. </w:t>
-      </w:r>
-      <w:r>
-        <w:rPr>
-          <w:sz w:val="22"/>
-        </w:rPr>
-        <w:t xml:space="preserve">Fishing </w:t>
-      </w:r>
-      <w:r>
-        <w:rPr>
-          <w:sz w:val="22"/>
-        </w:rPr>
-        <w:t xml:space="preserve">negatively impacts the biomass of many fish species directly though targeted catch, and seabirds, </w:t>
-      </w:r>
-      <w:proofErr w:type="spellStart"/>
-      <w:r>
-        <w:rPr>
-          <w:sz w:val="22"/>
-        </w:rPr>
-        <w:t>seaturtles</w:t>
-      </w:r>
-      <w:proofErr w:type="spellEnd"/>
-      <w:r>
-        <w:rPr>
-          <w:sz w:val="22"/>
-        </w:rPr>
-        <w:t>, marine mammals and fish as bycatch (</w:t>
+        <w:t xml:space="preserve">. Fishing </w:t>
+      </w:r>
+      <w:r>
+        <w:rPr>
+          <w:sz w:val="22"/>
+        </w:rPr>
+        <w:t>negatively impacts the biomass of many fish species directly though targeted catch, and seabirds, sea</w:t>
+      </w:r>
+      <w:r>
+        <w:rPr>
+          <w:sz w:val="22"/>
+        </w:rPr>
+        <w:t xml:space="preserve"> </w:t>
+      </w:r>
+      <w:r>
+        <w:rPr>
+          <w:sz w:val="22"/>
+        </w:rPr>
+        <w:t>turtles, marine mammals and fish as bycatch (</w:t>
       </w:r>
       <w:r>
         <w:rPr>
@@ -997,15 +957,13 @@
         </w:rPr>
         <w:t xml:space="preserve">is evidence for increases in biomass in some </w:t>
       </w:r>
-      <w:ins w:id="2" w:author="Davies, Claire (O&amp;A, Hobart)" w:date="2021-01-22T15:35:00Z">
-        <w:r>
-          <w:rPr>
-            <w:rFonts w:ascii="Times New Roman" w:hAnsi="Times New Roman"/>
-            <w:sz w:val="22"/>
-          </w:rPr>
-          <w:t>bio</w:t>
-        </w:r>
-      </w:ins>
+      <w:r>
+        <w:rPr>
+          <w:rFonts w:ascii="Times New Roman" w:hAnsi="Times New Roman"/>
+          <w:sz w:val="22"/>
+        </w:rPr>
+        <w:t>bio</w:t>
+      </w:r>
       <w:r>
         <w:rPr>
           <w:rFonts w:ascii="Times New Roman" w:hAnsi="Times New Roman"/>
@@ -1041,14 +999,7 @@
           <w:rFonts w:ascii="Times New Roman" w:hAnsi="Times New Roman"/>
           <w:sz w:val="22"/>
         </w:rPr>
-        <w:t xml:space="preserve"> </w:t>
-      </w:r>
-      <w:r>
-        <w:rPr>
-          <w:rFonts w:ascii="Times New Roman" w:hAnsi="Times New Roman"/>
-          <w:sz w:val="22"/>
-        </w:rPr>
-        <w:t xml:space="preserve">from satellite, two of the six Australian bioregions show significant increases (the South-east and South-west), and the remainder show no change. For Zooplankton biomass from </w:t>
+        <w:t xml:space="preserve"> from satellite, two of the six Australian bioregions show significant increases (the South-east and South-west), and the remainder show no change. For Zooplankton biomass from </w:t>
       </w:r>
       <w:proofErr w:type="spellStart"/>
       <w:r>
@@ -1088,14 +1039,7 @@
           <w:rFonts w:ascii="Times New Roman" w:hAnsi="Times New Roman"/>
           <w:sz w:val="22"/>
         </w:rPr>
-        <w:t xml:space="preserve"> </w:t>
-      </w:r>
-      <w:r>
-        <w:rPr>
-          <w:rFonts w:ascii="Times New Roman" w:hAnsi="Times New Roman"/>
-          <w:sz w:val="22"/>
-        </w:rPr>
-        <w:t xml:space="preserve">(an index for phytoplankton biomass) and Zooplankton biomass are increasing in the South-east and South-west bioregions, but the results for other bioregions </w:t>
+        <w:t xml:space="preserve"> (an index for phytoplankton biomass) and Zooplankton biomass are increasing in the South-east and South-west bioregions, but the results for other bioregions </w:t>
       </w:r>
       <w:r>
         <w:rPr>
@@ -1176,7 +1120,23 @@
           <w:rFonts w:ascii="Times New Roman" w:hAnsi="Times New Roman"/>
           <w:sz w:val="22"/>
         </w:rPr>
-        <w:t>, i.e. plankton,</w:t>
+        <w:t xml:space="preserve">, </w:t>
+      </w:r>
+      <w:proofErr w:type="gramStart"/>
+      <w:r>
+        <w:rPr>
+          <w:rFonts w:ascii="Times New Roman" w:hAnsi="Times New Roman"/>
+          <w:sz w:val="22"/>
+        </w:rPr>
+        <w:t>i.e.</w:t>
+      </w:r>
+      <w:proofErr w:type="gramEnd"/>
+      <w:r>
+        <w:rPr>
+          <w:rFonts w:ascii="Times New Roman" w:hAnsi="Times New Roman"/>
+          <w:sz w:val="22"/>
+        </w:rPr>
+        <w:t xml:space="preserve"> plankton,</w:t>
       </w:r>
       <w:r>
         <w:rPr>
@@ -1257,6 +1217,7 @@
           <w:rFonts w:ascii="Times New Roman" w:hAnsi="Times New Roman" w:cs="Times New Roman"/>
           <w:sz w:val="22"/>
           <w:szCs w:val="22"/>
+          <w:lang w:val="en-AU"/>
         </w:rPr>
       </w:pPr>
       <w:r>
@@ -1264,6 +1225,7 @@
           <w:rFonts w:ascii="Times New Roman" w:hAnsi="Times New Roman" w:cs="Times New Roman"/>
           <w:sz w:val="22"/>
           <w:szCs w:val="22"/>
+          <w:lang w:val="en-AU"/>
         </w:rPr>
         <w:t xml:space="preserve">Chlorophyll </w:t>
       </w:r>
@@ -1274,6 +1236,7 @@
           <w:iCs/>
           <w:sz w:val="22"/>
           <w:szCs w:val="22"/>
+          <w:lang w:val="en-AU"/>
         </w:rPr>
         <w:t>a</w:t>
       </w:r>
@@ -1282,6 +1245,7 @@
           <w:rFonts w:ascii="Times New Roman" w:hAnsi="Times New Roman" w:cs="Times New Roman"/>
           <w:sz w:val="22"/>
           <w:szCs w:val="22"/>
+          <w:lang w:val="en-AU"/>
         </w:rPr>
         <w:t xml:space="preserve"> from satellite and Zooplankton biomass from IMOS </w:t>
       </w:r>
@@ -1291,6 +1255,7 @@
           <w:rFonts w:ascii="Times New Roman" w:hAnsi="Times New Roman" w:cs="Times New Roman"/>
           <w:sz w:val="22"/>
           <w:szCs w:val="22"/>
+          <w:lang w:val="en-AU"/>
         </w:rPr>
         <w:t>AusCPR</w:t>
       </w:r>
@@ -1300,6 +1265,7 @@
           <w:rFonts w:ascii="Times New Roman" w:hAnsi="Times New Roman" w:cs="Times New Roman"/>
           <w:sz w:val="22"/>
           <w:szCs w:val="22"/>
+          <w:lang w:val="en-AU"/>
         </w:rPr>
         <w:t xml:space="preserve"> data have both been collected consistently throughout their time series. Chlorophyll </w:t>
       </w:r>
@@ -1310,6 +1276,7 @@
           <w:iCs/>
           <w:sz w:val="22"/>
           <w:szCs w:val="22"/>
+          <w:lang w:val="en-AU"/>
         </w:rPr>
         <w:t>a</w:t>
       </w:r>
@@ -1318,6 +1285,7 @@
           <w:rFonts w:ascii="Times New Roman" w:hAnsi="Times New Roman" w:cs="Times New Roman"/>
           <w:sz w:val="22"/>
           <w:szCs w:val="22"/>
+          <w:lang w:val="en-AU"/>
         </w:rPr>
         <w:t xml:space="preserve"> is excellent for providing a large-scale view, as we are doing here, of phytoplankton biomass, but it is only a proxy, and the exact biomass varies depending on the precise phytoplankton community present, amongst other things. </w:t>
       </w:r>
@@ -1326,44 +1294,27 @@
           <w:rFonts w:ascii="Times New Roman" w:hAnsi="Times New Roman" w:cs="Times New Roman"/>
           <w:sz w:val="22"/>
           <w:szCs w:val="22"/>
-        </w:rPr>
-        <w:t xml:space="preserve">Unfortunately, it was beyond our time constraints to </w:t>
-      </w:r>
-      <w:proofErr w:type="spellStart"/>
+          <w:lang w:val="en-AU"/>
+        </w:rPr>
+        <w:t xml:space="preserve">Unfortunately, it was beyond our time constraints to summarise all available information on fish catch (which is a relatively poor </w:t>
+      </w:r>
       <w:r>
         <w:rPr>
           <w:rFonts w:ascii="Times New Roman" w:hAnsi="Times New Roman" w:cs="Times New Roman"/>
           <w:sz w:val="22"/>
           <w:szCs w:val="22"/>
-        </w:rPr>
-        <w:t>summarise</w:t>
-      </w:r>
-      <w:proofErr w:type="spellEnd"/>
+          <w:lang w:val="en-AU"/>
+        </w:rPr>
+        <w:t>indicator</w:t>
+      </w:r>
       <w:r>
         <w:rPr>
           <w:rFonts w:ascii="Times New Roman" w:hAnsi="Times New Roman" w:cs="Times New Roman"/>
           <w:sz w:val="22"/>
           <w:szCs w:val="22"/>
-        </w:rPr>
-        <w:t xml:space="preserve"> all available information on fish catch (which is a relatively poor abundance of biomass because of management and selectivity biases), seabirds, sea turtles and whales. There are also limited fishery-independent estimates of fish biomass in Australian waters. We have thus </w:t>
-      </w:r>
-      <w:proofErr w:type="spellStart"/>
-      <w:r>
-        <w:rPr>
-          <w:rFonts w:ascii="Times New Roman" w:hAnsi="Times New Roman" w:cs="Times New Roman"/>
-          <w:sz w:val="22"/>
-          <w:szCs w:val="22"/>
-        </w:rPr>
-        <w:t>analysed</w:t>
-      </w:r>
-      <w:proofErr w:type="spellEnd"/>
-      <w:r>
-        <w:rPr>
-          <w:rFonts w:ascii="Times New Roman" w:hAnsi="Times New Roman" w:cs="Times New Roman"/>
-          <w:sz w:val="22"/>
-          <w:szCs w:val="22"/>
-        </w:rPr>
-        <w:t xml:space="preserve"> only select components of the epipelagic community. </w:t>
+          <w:lang w:val="en-AU"/>
+        </w:rPr>
+        <w:t xml:space="preserve"> of biomass because of management and selectivity biases), seabirds, sea turtles and whales. There are also limited fishery-independent estimates of fish biomass in Australian waters. We have thus analysed only select components of the epipelagic community. </w:t>
       </w:r>
     </w:p>
     <w:p>
@@ -1375,6 +1326,7 @@
           <w:rFonts w:ascii="Times New Roman" w:hAnsi="Times New Roman" w:cs="Times New Roman"/>
           <w:sz w:val="22"/>
           <w:szCs w:val="22"/>
+          <w:lang w:val="en-AU"/>
         </w:rPr>
       </w:pPr>
     </w:p>
@@ -1646,6 +1598,7 @@
           <w:rFonts w:ascii="Times New Roman" w:hAnsi="Times New Roman" w:cs="Times New Roman"/>
           <w:sz w:val="22"/>
           <w:szCs w:val="22"/>
+          <w:lang w:val="en-AU"/>
         </w:rPr>
       </w:pPr>
       <w:r>
@@ -1653,6 +1606,7 @@
           <w:rFonts w:ascii="Times New Roman" w:hAnsi="Times New Roman" w:cs="Times New Roman"/>
           <w:sz w:val="22"/>
           <w:szCs w:val="22"/>
+          <w:lang w:val="en-AU"/>
         </w:rPr>
         <w:t>C</w:t>
       </w:r>
@@ -1661,6 +1615,7 @@
           <w:rFonts w:ascii="Times New Roman" w:hAnsi="Times New Roman" w:cs="Times New Roman"/>
           <w:sz w:val="22"/>
           <w:szCs w:val="22"/>
+          <w:lang w:val="en-AU"/>
         </w:rPr>
         <w:t xml:space="preserve">ontinued monitoring </w:t>
       </w:r>
@@ -1669,6 +1624,7 @@
           <w:rFonts w:ascii="Times New Roman" w:hAnsi="Times New Roman" w:cs="Times New Roman"/>
           <w:sz w:val="22"/>
           <w:szCs w:val="22"/>
+          <w:lang w:val="en-AU"/>
         </w:rPr>
         <w:t xml:space="preserve">of the </w:t>
       </w:r>
@@ -1676,6 +1632,7 @@
         <w:rPr>
           <w:rFonts w:ascii="Times New Roman" w:hAnsi="Times New Roman" w:cs="Times New Roman"/>
           <w:sz w:val="22"/>
+          <w:lang w:val="en-AU"/>
         </w:rPr>
         <w:t>epipelagic</w:t>
       </w:r>
@@ -1683,6 +1640,7 @@
         <w:rPr>
           <w:rFonts w:ascii="Times New Roman" w:hAnsi="Times New Roman" w:cs="Times New Roman"/>
           <w:sz w:val="22"/>
+          <w:lang w:val="en-AU"/>
         </w:rPr>
         <w:t xml:space="preserve"> water column community</w:t>
       </w:r>
@@ -1691,6 +1649,7 @@
           <w:rFonts w:ascii="Times New Roman" w:hAnsi="Times New Roman" w:cs="Times New Roman"/>
           <w:sz w:val="22"/>
           <w:szCs w:val="22"/>
+          <w:lang w:val="en-AU"/>
         </w:rPr>
         <w:t xml:space="preserve"> </w:t>
       </w:r>
@@ -1699,6 +1658,7 @@
           <w:rFonts w:ascii="Times New Roman" w:hAnsi="Times New Roman" w:cs="Times New Roman"/>
           <w:sz w:val="22"/>
           <w:szCs w:val="22"/>
+          <w:lang w:val="en-AU"/>
         </w:rPr>
         <w:t xml:space="preserve">will enable the future </w:t>
       </w:r>
@@ -1707,6 +1667,7 @@
           <w:rFonts w:ascii="Times New Roman" w:hAnsi="Times New Roman" w:cs="Times New Roman"/>
           <w:sz w:val="22"/>
           <w:szCs w:val="22"/>
+          <w:lang w:val="en-AU"/>
         </w:rPr>
         <w:t>identif</w:t>
       </w:r>
@@ -1715,6 +1676,7 @@
           <w:rFonts w:ascii="Times New Roman" w:hAnsi="Times New Roman" w:cs="Times New Roman"/>
           <w:sz w:val="22"/>
           <w:szCs w:val="22"/>
+          <w:lang w:val="en-AU"/>
         </w:rPr>
         <w:t xml:space="preserve">ication of </w:t>
       </w:r>
@@ -1723,6 +1685,7 @@
           <w:rFonts w:ascii="Times New Roman" w:hAnsi="Times New Roman" w:cs="Times New Roman"/>
           <w:sz w:val="22"/>
           <w:szCs w:val="22"/>
+          <w:lang w:val="en-AU"/>
         </w:rPr>
         <w:t xml:space="preserve">both abrupt and long-term changes. Once IMOS time series are </w:t>
       </w:r>
@@ -1731,6 +1694,7 @@
           <w:rFonts w:ascii="Times New Roman" w:hAnsi="Times New Roman" w:cs="Times New Roman"/>
           <w:sz w:val="22"/>
           <w:szCs w:val="22"/>
+          <w:lang w:val="en-AU"/>
         </w:rPr>
         <w:t>&gt;2</w:t>
       </w:r>
@@ -1739,6 +1703,7 @@
           <w:rFonts w:ascii="Times New Roman" w:hAnsi="Times New Roman" w:cs="Times New Roman"/>
           <w:sz w:val="22"/>
           <w:szCs w:val="22"/>
+          <w:lang w:val="en-AU"/>
         </w:rPr>
         <w:t xml:space="preserve">0 years long, we will be more confident in </w:t>
       </w:r>
@@ -1747,6 +1712,7 @@
           <w:rFonts w:ascii="Times New Roman" w:hAnsi="Times New Roman" w:cs="Times New Roman"/>
           <w:sz w:val="22"/>
           <w:szCs w:val="22"/>
+          <w:lang w:val="en-AU"/>
         </w:rPr>
         <w:t>distinguishing</w:t>
       </w:r>
@@ -1755,6 +1721,7 @@
           <w:rFonts w:ascii="Times New Roman" w:hAnsi="Times New Roman" w:cs="Times New Roman"/>
           <w:sz w:val="22"/>
           <w:szCs w:val="22"/>
+          <w:lang w:val="en-AU"/>
         </w:rPr>
         <w:t xml:space="preserve"> long-term trends from short-term variability</w:t>
       </w:r>
@@ -1763,6 +1730,7 @@
           <w:rFonts w:ascii="Times New Roman" w:hAnsi="Times New Roman" w:cs="Times New Roman"/>
           <w:sz w:val="22"/>
           <w:szCs w:val="22"/>
+          <w:lang w:val="en-AU"/>
         </w:rPr>
         <w:t xml:space="preserve"> </w:t>
       </w:r>
@@ -1771,6 +1739,7 @@
           <w:rFonts w:ascii="Times New Roman" w:hAnsi="Times New Roman" w:cs="Times New Roman"/>
           <w:sz w:val="22"/>
           <w:szCs w:val="22"/>
+          <w:lang w:val="en-AU"/>
         </w:rPr>
         <w:t xml:space="preserve">in the pelagic community </w:t>
       </w:r>
@@ -1779,6 +1748,7 @@
           <w:rFonts w:ascii="Times New Roman" w:hAnsi="Times New Roman" w:cs="Times New Roman"/>
           <w:sz w:val="22"/>
           <w:szCs w:val="22"/>
+          <w:lang w:val="en-AU"/>
         </w:rPr>
         <w:t>(</w:t>
       </w:r>
@@ -1788,6 +1758,7 @@
           <w:rFonts w:ascii="Times New Roman" w:hAnsi="Times New Roman" w:cs="Times New Roman"/>
           <w:sz w:val="22"/>
           <w:szCs w:val="22"/>
+          <w:lang w:val="en-AU"/>
         </w:rPr>
         <w:t>Poloczanska</w:t>
       </w:r>
@@ -1797,6 +1768,7 @@
           <w:rFonts w:ascii="Times New Roman" w:hAnsi="Times New Roman" w:cs="Times New Roman"/>
           <w:sz w:val="22"/>
           <w:szCs w:val="22"/>
+          <w:lang w:val="en-AU"/>
         </w:rPr>
         <w:t xml:space="preserve"> et al. 2013, </w:t>
       </w:r>
@@ -1806,6 +1778,7 @@
           <w:rFonts w:ascii="Times New Roman" w:hAnsi="Times New Roman" w:cs="Times New Roman"/>
           <w:sz w:val="22"/>
           <w:szCs w:val="22"/>
+          <w:lang w:val="en-AU"/>
         </w:rPr>
         <w:t>Hoegh</w:t>
       </w:r>
@@ -1815,6 +1788,7 @@
           <w:rFonts w:ascii="Times New Roman" w:hAnsi="Times New Roman" w:cs="Times New Roman"/>
           <w:sz w:val="22"/>
           <w:szCs w:val="22"/>
+          <w:lang w:val="en-AU"/>
         </w:rPr>
         <w:t>-Guldberg et al. 2014)</w:t>
       </w:r>
@@ -1823,6 +1797,7 @@
           <w:rFonts w:ascii="Times New Roman" w:hAnsi="Times New Roman" w:cs="Times New Roman"/>
           <w:sz w:val="22"/>
           <w:szCs w:val="22"/>
+          <w:lang w:val="en-AU"/>
         </w:rPr>
         <w:t>.</w:t>
       </w:r>
@@ -2199,10 +2174,7 @@
               <w:pStyle w:val="BodyText"/>
             </w:pPr>
             <w:r>
-              <w:t>Comparability</w:t>
-            </w:r>
-            <w:r>
-              <w:t xml:space="preserve"> with 2016 assessment</w:t>
+              <w:t>Comparability with 2016 assessment</w:t>
             </w:r>
           </w:p>
         </w:tc>
@@ -2894,6 +2866,7 @@
         </w:rPr>
         <w:t xml:space="preserve">Note we have provided assessments for Chlorophyll </w:t>
       </w:r>
+      <w:proofErr w:type="gramStart"/>
       <w:r>
         <w:rPr>
           <w:rFonts w:ascii="Times New Roman" w:hAnsi="Times New Roman"/>
@@ -2908,7 +2881,16 @@
           <w:iCs/>
           <w:sz w:val="22"/>
         </w:rPr>
-        <w:t xml:space="preserve"> and Zooplankton biomass</w:t>
+        <w:t xml:space="preserve"> and</w:t>
+      </w:r>
+      <w:proofErr w:type="gramEnd"/>
+      <w:r>
+        <w:rPr>
+          <w:rFonts w:ascii="Times New Roman" w:hAnsi="Times New Roman"/>
+          <w:iCs/>
+          <w:sz w:val="22"/>
+        </w:rPr>
+        <w:t xml:space="preserve"> Zooplankton biomass</w:t>
       </w:r>
       <w:r>
         <w:rPr>
@@ -2998,14 +2980,7 @@
           <w:rFonts w:ascii="Times New Roman" w:hAnsi="Times New Roman"/>
           <w:sz w:val="22"/>
         </w:rPr>
-        <w:t xml:space="preserve"> </w:t>
-      </w:r>
-      <w:r>
-        <w:rPr>
-          <w:rFonts w:ascii="Times New Roman" w:hAnsi="Times New Roman"/>
-          <w:sz w:val="22"/>
-        </w:rPr>
-        <w:t xml:space="preserve">(Confidence = Adequate) </w:t>
+        <w:t xml:space="preserve"> (Confidence = Adequate) </w:t>
       </w:r>
     </w:p>
     <w:p>
@@ -3078,15 +3053,9 @@
           <w:rFonts w:ascii="Times New Roman" w:hAnsi="Times New Roman"/>
           <w:sz w:val="22"/>
         </w:rPr>
-        <w:t xml:space="preserve"> </w:t>
-      </w:r>
-      <w:r>
-        <w:rPr>
-          <w:rFonts w:ascii="Times New Roman" w:hAnsi="Times New Roman"/>
-          <w:sz w:val="22"/>
-        </w:rPr>
-        <w:t xml:space="preserve">(Confidence = Adequate) and </w:t>
-      </w:r>
+        <w:t xml:space="preserve"> (Confidence = Adequate) and </w:t>
+      </w:r>
+      <w:commentRangeStart w:id="2"/>
       <w:r>
         <w:rPr>
           <w:rFonts w:ascii="Times New Roman" w:hAnsi="Times New Roman"/>
@@ -3124,6 +3093,13 @@
           <w:sz w:val="22"/>
         </w:rPr>
         <w:t>Limited)</w:t>
+      </w:r>
+      <w:commentRangeEnd w:id="2"/>
+      <w:r>
+        <w:rPr>
+          <w:rStyle w:val="CommentReference"/>
+        </w:rPr>
+        <w:commentReference w:id="2"/>
       </w:r>
     </w:p>
     <w:p>
@@ -3135,13 +3111,23 @@
           <w:sz w:val="22"/>
         </w:rPr>
       </w:pPr>
+      <w:proofErr w:type="gramStart"/>
       <w:r>
         <w:rPr>
           <w:rFonts w:ascii="Times New Roman" w:hAnsi="Times New Roman"/>
           <w:i/>
           <w:sz w:val="22"/>
         </w:rPr>
-        <w:t xml:space="preserve">Temperate-east: </w:t>
+        <w:t>Temperate-east</w:t>
+      </w:r>
+      <w:proofErr w:type="gramEnd"/>
+      <w:r>
+        <w:rPr>
+          <w:rFonts w:ascii="Times New Roman" w:hAnsi="Times New Roman"/>
+          <w:i/>
+          <w:sz w:val="22"/>
+        </w:rPr>
+        <w:t xml:space="preserve">: </w:t>
       </w:r>
       <w:r>
         <w:rPr>
@@ -3172,14 +3158,7 @@
           <w:rFonts w:ascii="Times New Roman" w:hAnsi="Times New Roman"/>
           <w:sz w:val="22"/>
         </w:rPr>
-        <w:t xml:space="preserve"> </w:t>
-      </w:r>
-      <w:r>
-        <w:rPr>
-          <w:rFonts w:ascii="Times New Roman" w:hAnsi="Times New Roman"/>
-          <w:sz w:val="22"/>
-        </w:rPr>
-        <w:t xml:space="preserve">(Confidence = Adequate) and Declining (decreasing) for Zooplankton biomass </w:t>
+        <w:t xml:space="preserve"> (Confidence = Adequate) and Declining (decreasing) for Zooplankton biomass </w:t>
       </w:r>
       <w:r>
         <w:rPr>
@@ -3259,14 +3238,7 @@
           <w:rFonts w:ascii="Times New Roman" w:hAnsi="Times New Roman"/>
           <w:sz w:val="22"/>
         </w:rPr>
-        <w:t xml:space="preserve"> </w:t>
-      </w:r>
-      <w:r>
-        <w:rPr>
-          <w:rFonts w:ascii="Times New Roman" w:hAnsi="Times New Roman"/>
-          <w:sz w:val="22"/>
-        </w:rPr>
-        <w:t>(Confidence = Adequate) and Zooplankton biomass</w:t>
+        <w:t xml:space="preserve"> (Confidence = Adequate) and Zooplankton biomass</w:t>
       </w:r>
       <w:r>
         <w:rPr>
@@ -3354,14 +3326,7 @@
           <w:rFonts w:ascii="Times New Roman" w:hAnsi="Times New Roman"/>
           <w:sz w:val="22"/>
         </w:rPr>
-        <w:t xml:space="preserve"> </w:t>
-      </w:r>
-      <w:r>
-        <w:rPr>
-          <w:rFonts w:ascii="Times New Roman" w:hAnsi="Times New Roman"/>
-          <w:sz w:val="22"/>
-        </w:rPr>
-        <w:t>(Confidence = Adequate) and Zooplankton biomass</w:t>
+        <w:t xml:space="preserve"> (Confidence = Adequate) and Zooplankton biomass</w:t>
       </w:r>
       <w:r>
         <w:rPr>
@@ -3440,14 +3405,7 @@
           <w:rFonts w:ascii="Times New Roman" w:hAnsi="Times New Roman"/>
           <w:sz w:val="22"/>
         </w:rPr>
-        <w:t xml:space="preserve"> </w:t>
-      </w:r>
-      <w:r>
-        <w:rPr>
-          <w:rFonts w:ascii="Times New Roman" w:hAnsi="Times New Roman"/>
-          <w:sz w:val="22"/>
-        </w:rPr>
-        <w:t xml:space="preserve">(Confidence = Adequate) </w:t>
+        <w:t xml:space="preserve"> (Confidence = Adequate) </w:t>
       </w:r>
     </w:p>
     <w:p>
@@ -3559,7 +3517,15 @@
       </w:r>
       <w:proofErr w:type="spellEnd"/>
       <w:r>
-        <w:t xml:space="preserve">, R.A., Shannon, L.J., Verheye, H.M., 2000. Small </w:t>
+        <w:t xml:space="preserve">, R.A., Shannon, L.J., </w:t>
+      </w:r>
+      <w:proofErr w:type="spellStart"/>
+      <w:r>
+        <w:t>Verheye</w:t>
+      </w:r>
+      <w:proofErr w:type="spellEnd"/>
+      <w:r>
+        <w:t xml:space="preserve">, H.M., 2000. Small </w:t>
       </w:r>
       <w:proofErr w:type="spellStart"/>
       <w:r>
@@ -4378,7 +4344,7 @@
         </w:rPr>
         <w:t>available from the AODN (</w:t>
       </w:r>
-      <w:hyperlink r:id="rId13" w:history="1">
+      <w:hyperlink r:id="rId17" w:history="1">
         <w:r>
           <w:rPr>
             <w:rStyle w:val="Hyperlink"/>
@@ -4450,6 +4416,7 @@
         </w:rPr>
         <w:t xml:space="preserve">Chlorophyll </w:t>
       </w:r>
+      <w:proofErr w:type="gramStart"/>
       <w:r>
         <w:rPr>
           <w:rFonts w:ascii="Times New Roman" w:hAnsi="Times New Roman"/>
@@ -4464,7 +4431,100 @@
           <w:rFonts w:ascii="Times New Roman" w:hAnsi="Times New Roman"/>
           <w:sz w:val="22"/>
         </w:rPr>
-        <w:t xml:space="preserve"> and </w:t>
+        <w:t xml:space="preserve"> and</w:t>
+      </w:r>
+      <w:proofErr w:type="gramEnd"/>
+      <w:r>
+        <w:rPr>
+          <w:rFonts w:ascii="Times New Roman" w:hAnsi="Times New Roman"/>
+          <w:sz w:val="22"/>
+        </w:rPr>
+        <w:t xml:space="preserve"> </w:t>
+      </w:r>
+      <w:r>
+        <w:rPr>
+          <w:rFonts w:ascii="Times New Roman" w:hAnsi="Times New Roman"/>
+          <w:sz w:val="22"/>
+        </w:rPr>
+        <w:t xml:space="preserve">Zooplankton </w:t>
+      </w:r>
+      <w:r>
+        <w:rPr>
+          <w:rFonts w:ascii="Times New Roman" w:hAnsi="Times New Roman"/>
+          <w:sz w:val="22"/>
+        </w:rPr>
+        <w:t xml:space="preserve">biomass, </w:t>
+      </w:r>
+      <w:r>
+        <w:rPr>
+          <w:rFonts w:ascii="Times New Roman" w:hAnsi="Times New Roman"/>
+          <w:sz w:val="22"/>
+        </w:rPr>
+        <w:t xml:space="preserve">data </w:t>
+      </w:r>
+      <w:r>
+        <w:rPr>
+          <w:rFonts w:ascii="Times New Roman" w:hAnsi="Times New Roman"/>
+          <w:sz w:val="22"/>
+        </w:rPr>
+        <w:t>were used as response variables in linear models, with Year and Month (to adjust for seasonality and reduce temporal autocorrelation)</w:t>
+      </w:r>
+      <w:r>
+        <w:rPr>
+          <w:rFonts w:ascii="Times New Roman" w:hAnsi="Times New Roman"/>
+          <w:sz w:val="22"/>
+        </w:rPr>
+        <w:t xml:space="preserve"> as predictors</w:t>
+      </w:r>
+      <w:r>
+        <w:rPr>
+          <w:rFonts w:ascii="Times New Roman" w:hAnsi="Times New Roman"/>
+          <w:sz w:val="22"/>
+        </w:rPr>
+        <w:t xml:space="preserve">. </w:t>
+      </w:r>
+      <w:r>
+        <w:rPr>
+          <w:rFonts w:ascii="Times New Roman" w:hAnsi="Times New Roman"/>
+          <w:sz w:val="22"/>
+        </w:rPr>
+        <w:t>The t</w:t>
+      </w:r>
+      <w:r>
+        <w:rPr>
+          <w:rFonts w:ascii="Times New Roman" w:hAnsi="Times New Roman"/>
+          <w:sz w:val="22"/>
+        </w:rPr>
+        <w:t>rend line</w:t>
+      </w:r>
+      <w:r>
+        <w:rPr>
+          <w:rFonts w:ascii="Times New Roman" w:hAnsi="Times New Roman"/>
+          <w:sz w:val="22"/>
+        </w:rPr>
+        <w:t xml:space="preserve"> in each figure is </w:t>
+      </w:r>
+      <w:r>
+        <w:rPr>
+          <w:rFonts w:ascii="Times New Roman" w:hAnsi="Times New Roman"/>
+          <w:sz w:val="22"/>
+        </w:rPr>
+        <w:t>the slope of the Year term. Following visual assessment of the diagnostic plots of the model, we log</w:t>
+      </w:r>
+      <w:r>
+        <w:rPr>
+          <w:rFonts w:ascii="Times New Roman" w:hAnsi="Times New Roman"/>
+          <w:sz w:val="22"/>
+          <w:vertAlign w:val="subscript"/>
+        </w:rPr>
+        <w:t>10</w:t>
+      </w:r>
+      <w:r>
+        <w:rPr>
+          <w:rFonts w:ascii="Times New Roman" w:hAnsi="Times New Roman"/>
+          <w:sz w:val="22"/>
+        </w:rPr>
+        <w:t xml:space="preserve">-transformed </w:t>
       </w:r>
       <w:r>
         <w:rPr>
@@ -4485,98 +4545,6 @@
           <w:rFonts w:ascii="Times New Roman" w:hAnsi="Times New Roman"/>
           <w:sz w:val="22"/>
         </w:rPr>
-        <w:t xml:space="preserve">biomass, </w:t>
-      </w:r>
-      <w:r>
-        <w:rPr>
-          <w:rFonts w:ascii="Times New Roman" w:hAnsi="Times New Roman"/>
-          <w:sz w:val="22"/>
-        </w:rPr>
-        <w:t xml:space="preserve">data </w:t>
-      </w:r>
-      <w:r>
-        <w:rPr>
-          <w:rFonts w:ascii="Times New Roman" w:hAnsi="Times New Roman"/>
-          <w:sz w:val="22"/>
-        </w:rPr>
-        <w:t>were used as response variables in linear models, with Year and Month (to adjust for seasonality and reduce temporal autocorrelation)</w:t>
-      </w:r>
-      <w:r>
-        <w:rPr>
-          <w:rFonts w:ascii="Times New Roman" w:hAnsi="Times New Roman"/>
-          <w:sz w:val="22"/>
-        </w:rPr>
-        <w:t xml:space="preserve"> as predictors</w:t>
-      </w:r>
-      <w:r>
-        <w:rPr>
-          <w:rFonts w:ascii="Times New Roman" w:hAnsi="Times New Roman"/>
-          <w:sz w:val="22"/>
-        </w:rPr>
-        <w:t xml:space="preserve">. </w:t>
-      </w:r>
-      <w:r>
-        <w:rPr>
-          <w:rFonts w:ascii="Times New Roman" w:hAnsi="Times New Roman"/>
-          <w:sz w:val="22"/>
-        </w:rPr>
-        <w:t>The t</w:t>
-      </w:r>
-      <w:r>
-        <w:rPr>
-          <w:rFonts w:ascii="Times New Roman" w:hAnsi="Times New Roman"/>
-          <w:sz w:val="22"/>
-        </w:rPr>
-        <w:t>rend line</w:t>
-      </w:r>
-      <w:r>
-        <w:rPr>
-          <w:rFonts w:ascii="Times New Roman" w:hAnsi="Times New Roman"/>
-          <w:sz w:val="22"/>
-        </w:rPr>
-        <w:t xml:space="preserve"> in each figure is </w:t>
-      </w:r>
-      <w:r>
-        <w:rPr>
-          <w:rFonts w:ascii="Times New Roman" w:hAnsi="Times New Roman"/>
-          <w:sz w:val="22"/>
-        </w:rPr>
-        <w:t>the slope of the Year term. Following visual assessment of the diagnostic plots of the model, we log</w:t>
-      </w:r>
-      <w:r>
-        <w:rPr>
-          <w:rFonts w:ascii="Times New Roman" w:hAnsi="Times New Roman"/>
-          <w:sz w:val="22"/>
-          <w:vertAlign w:val="subscript"/>
-        </w:rPr>
-        <w:t>10</w:t>
-      </w:r>
-      <w:r>
-        <w:rPr>
-          <w:rFonts w:ascii="Times New Roman" w:hAnsi="Times New Roman"/>
-          <w:sz w:val="22"/>
-        </w:rPr>
-        <w:t xml:space="preserve">-transformed </w:t>
-      </w:r>
-      <w:r>
-        <w:rPr>
-          <w:rFonts w:ascii="Times New Roman" w:hAnsi="Times New Roman"/>
-          <w:sz w:val="22"/>
-        </w:rPr>
-        <w:t>Z</w:t>
-      </w:r>
-      <w:r>
-        <w:rPr>
-          <w:rFonts w:ascii="Times New Roman" w:hAnsi="Times New Roman"/>
-          <w:sz w:val="22"/>
-        </w:rPr>
-        <w:t xml:space="preserve">ooplankton </w:t>
-      </w:r>
-      <w:r>
-        <w:rPr>
-          <w:rFonts w:ascii="Times New Roman" w:hAnsi="Times New Roman"/>
-          <w:sz w:val="22"/>
-        </w:rPr>
         <w:t>biomass</w:t>
       </w:r>
       <w:r>
@@ -4605,7 +4573,23 @@
           <w:rFonts w:ascii="Times New Roman" w:hAnsi="Times New Roman"/>
           <w:sz w:val="22"/>
         </w:rPr>
-        <w:t xml:space="preserve">d for Chlorophyll a data to </w:t>
+        <w:t xml:space="preserve">d for Chlorophyll </w:t>
+      </w:r>
+      <w:r>
+        <w:rPr>
+          <w:rFonts w:ascii="Times New Roman" w:hAnsi="Times New Roman"/>
+          <w:i/>
+          <w:iCs/>
+          <w:sz w:val="22"/>
+        </w:rPr>
+        <w:t>a</w:t>
+      </w:r>
+      <w:r>
+        <w:rPr>
+          <w:rFonts w:ascii="Times New Roman" w:hAnsi="Times New Roman"/>
+          <w:sz w:val="22"/>
+        </w:rPr>
+        <w:t xml:space="preserve"> data to </w:t>
       </w:r>
       <w:r>
         <w:rPr>
@@ -4732,9 +4716,23 @@
         <w:rPr>
           <w:color w:val="211D1E"/>
         </w:rPr>
-        <w:t xml:space="preserve">Richardson AJ, Eriksen R, Moltmann T, Hodgson-Johnston I, Wallis JR (2020) State and Trends of Australia’s Ocean Report, Integrated Marine Observing System, Hobart. 164 pp. A total of 27 contributions from 70 authors from 12 institutions. </w:t>
-      </w:r>
-      <w:hyperlink r:id="rId14" w:history="1">
+        <w:t xml:space="preserve">Richardson AJ, Eriksen R, </w:t>
+      </w:r>
+      <w:proofErr w:type="spellStart"/>
+      <w:r>
+        <w:rPr>
+          <w:color w:val="211D1E"/>
+        </w:rPr>
+        <w:t>Moltmann</w:t>
+      </w:r>
+      <w:proofErr w:type="spellEnd"/>
+      <w:r>
+        <w:rPr>
+          <w:color w:val="211D1E"/>
+        </w:rPr>
+        <w:t xml:space="preserve"> T, Hodgson-Johnston I, Wallis JR (2020) State and Trends of Australia’s Ocean Report, Integrated Marine Observing System, Hobart. 164 pp. A total of 27 contributions from 70 authors from 12 institutions. </w:t>
+      </w:r>
+      <w:hyperlink r:id="rId18" w:history="1">
         <w:r>
           <w:rPr>
             <w:rStyle w:val="Hyperlink"/>
@@ -4764,8 +4762,8 @@
       </w:pPr>
     </w:p>
     <w:sectPr>
-      <w:footerReference w:type="default" r:id="rId15"/>
-      <w:footerReference w:type="first" r:id="rId16"/>
+      <w:footerReference w:type="default" r:id="rId19"/>
+      <w:footerReference w:type="first" r:id="rId20"/>
       <w:pgSz w:w="11906" w:h="16838" w:code="9"/>
       <w:pgMar w:top="1134" w:right="1134" w:bottom="1134" w:left="1134" w:header="709" w:footer="652" w:gutter="0"/>
       <w:cols w:space="708"/>
@@ -4774,6 +4772,45 @@
     </w:sectPr>
   </w:body>
 </w:document>
+</file>
+
+<file path=word/comments.xml><?xml version="1.0" encoding="utf-8"?>
+<w:comments xmlns:wpc="http://schemas.microsoft.com/office/word/2010/wordprocessingCanvas" xmlns:cx="http://schemas.microsoft.com/office/drawing/2014/chartex" xmlns:cx1="http://schemas.microsoft.com/office/drawing/2015/9/8/chartex" xmlns:cx2="http://schemas.microsoft.com/office/drawing/2015/10/21/chartex" xmlns:cx3="http://schemas.microsoft.com/office/drawing/2016/5/9/chartex" xmlns:cx4="http://schemas.microsoft.com/office/drawing/2016/5/10/chartex" xmlns:cx5="http://schemas.microsoft.com/office/drawing/2016/5/11/chartex" xmlns:cx6="http://schemas.microsoft.com/office/drawing/2016/5/12/chartex" xmlns:cx7="http://schemas.microsoft.com/office/drawing/2016/5/13/chartex" xmlns:cx8="http://schemas.microsoft.com/office/drawing/2016/5/14/chartex" xmlns:mc="http://schemas.openxmlformats.org/markup-compatibility/2006" xmlns:aink="http://schemas.microsoft.com/office/drawing/2016/ink" xmlns:am3d="http://schemas.microsoft.com/office/drawing/2017/model3d" xmlns:o="urn:schemas-microsoft-com:office:office" xmlns:r="http://schemas.openxmlformats.org/officeDocument/2006/relationships" xmlns:m="http://schemas.openxmlformats.org/officeDocument/2006/math" xmlns:v="urn:schemas-microsoft-com:vml" xmlns:wp14="http://schemas.microsoft.com/office/word/2010/wordprocessingDrawing" xmlns:wp="http://schemas.openxmlformats.org/drawingml/2006/wordprocessingDrawing" xmlns:w10="urn:schemas-microsoft-com:office:word" xmlns:w="http://schemas.openxmlformats.org/wordprocessingml/2006/main" xmlns:w14="http://schemas.microsoft.com/office/word/2010/wordml" xmlns:w15="http://schemas.microsoft.com/office/word/2012/wordml" xmlns:w16cex="http://schemas.microsoft.com/office/word/2018/wordml/cex" xmlns:w16cid="http://schemas.microsoft.com/office/word/2016/wordml/cid" xmlns:w16="http://schemas.microsoft.com/office/word/2018/wordml" xmlns:w16se="http://schemas.microsoft.com/office/word/2015/wordml/symex" xmlns:wpg="http://schemas.microsoft.com/office/word/2010/wordprocessingGroup" xmlns:wpi="http://schemas.microsoft.com/office/word/2010/wordprocessingInk" xmlns:wne="http://schemas.microsoft.com/office/word/2006/wordml" xmlns:wps="http://schemas.microsoft.com/office/word/2010/wordprocessingShape" mc:Ignorable="w14 w15 w16se w16cid w16 w16cex wp14">
+  <w:comment w:id="2" w:author="Kerrie Swadling" w:date="2021-02-15T11:53:00Z" w:initials="KS">
+    <w:p>
+      <w:pPr>
+        <w:pStyle w:val="CommentText"/>
+      </w:pPr>
+      <w:r>
+        <w:rPr>
+          <w:rStyle w:val="CommentReference"/>
+        </w:rPr>
+        <w:annotationRef/>
+      </w:r>
+      <w:r>
+        <w:t>I imagine this is terminology used at the National level, but I still have a problem with the concept that increasing always should equate to improving.</w:t>
+      </w:r>
+    </w:p>
+  </w:comment>
+</w:comments>
+</file>
+
+<file path=word/commentsExtended.xml><?xml version="1.0" encoding="utf-8"?>
+<w15:commentsEx xmlns:wpc="http://schemas.microsoft.com/office/word/2010/wordprocessingCanvas" xmlns:cx="http://schemas.microsoft.com/office/drawing/2014/chartex" xmlns:cx1="http://schemas.microsoft.com/office/drawing/2015/9/8/chartex" xmlns:cx2="http://schemas.microsoft.com/office/drawing/2015/10/21/chartex" xmlns:cx3="http://schemas.microsoft.com/office/drawing/2016/5/9/chartex" xmlns:cx4="http://schemas.microsoft.com/office/drawing/2016/5/10/chartex" xmlns:cx5="http://schemas.microsoft.com/office/drawing/2016/5/11/chartex" xmlns:cx6="http://schemas.microsoft.com/office/drawing/2016/5/12/chartex" xmlns:cx7="http://schemas.microsoft.com/office/drawing/2016/5/13/chartex" xmlns:cx8="http://schemas.microsoft.com/office/drawing/2016/5/14/chartex" xmlns:mc="http://schemas.openxmlformats.org/markup-compatibility/2006" xmlns:aink="http://schemas.microsoft.com/office/drawing/2016/ink" xmlns:am3d="http://schemas.microsoft.com/office/drawing/2017/model3d" xmlns:o="urn:schemas-microsoft-com:office:office" xmlns:r="http://schemas.openxmlformats.org/officeDocument/2006/relationships" xmlns:m="http://schemas.openxmlformats.org/officeDocument/2006/math" xmlns:v="urn:schemas-microsoft-com:vml" xmlns:wp14="http://schemas.microsoft.com/office/word/2010/wordprocessingDrawing" xmlns:wp="http://schemas.openxmlformats.org/drawingml/2006/wordprocessingDrawing" xmlns:w10="urn:schemas-microsoft-com:office:word" xmlns:w="http://schemas.openxmlformats.org/wordprocessingml/2006/main" xmlns:w14="http://schemas.microsoft.com/office/word/2010/wordml" xmlns:w15="http://schemas.microsoft.com/office/word/2012/wordml" xmlns:w16cex="http://schemas.microsoft.com/office/word/2018/wordml/cex" xmlns:w16cid="http://schemas.microsoft.com/office/word/2016/wordml/cid" xmlns:w16="http://schemas.microsoft.com/office/word/2018/wordml" xmlns:w16se="http://schemas.microsoft.com/office/word/2015/wordml/symex" xmlns:wpg="http://schemas.microsoft.com/office/word/2010/wordprocessingGroup" xmlns:wpi="http://schemas.microsoft.com/office/word/2010/wordprocessingInk" xmlns:wne="http://schemas.microsoft.com/office/word/2006/wordml" xmlns:wps="http://schemas.microsoft.com/office/word/2010/wordprocessingShape" mc:Ignorable="w14 w15 w16se w16cid w16 w16cex wp14">
+  <w15:commentEx w15:paraId="3386230C" w15:done="0"/>
+</w15:commentsEx>
+</file>
+
+<file path=word/commentsExtensible.xml><?xml version="1.0" encoding="utf-8"?>
+<w16cex:commentsExtensible xmlns:wpc="http://schemas.microsoft.com/office/word/2010/wordprocessingCanvas" xmlns:cx="http://schemas.microsoft.com/office/drawing/2014/chartex" xmlns:cx1="http://schemas.microsoft.com/office/drawing/2015/9/8/chartex" xmlns:cx2="http://schemas.microsoft.com/office/drawing/2015/10/21/chartex" xmlns:cx3="http://schemas.microsoft.com/office/drawing/2016/5/9/chartex" xmlns:cx4="http://schemas.microsoft.com/office/drawing/2016/5/10/chartex" xmlns:cx5="http://schemas.microsoft.com/office/drawing/2016/5/11/chartex" xmlns:cx6="http://schemas.microsoft.com/office/drawing/2016/5/12/chartex" xmlns:cx7="http://schemas.microsoft.com/office/drawing/2016/5/13/chartex" xmlns:cx8="http://schemas.microsoft.com/office/drawing/2016/5/14/chartex" xmlns:mc="http://schemas.openxmlformats.org/markup-compatibility/2006" xmlns:aink="http://schemas.microsoft.com/office/drawing/2016/ink" xmlns:am3d="http://schemas.microsoft.com/office/drawing/2017/model3d" xmlns:o="urn:schemas-microsoft-com:office:office" xmlns:r="http://schemas.openxmlformats.org/officeDocument/2006/relationships" xmlns:m="http://schemas.openxmlformats.org/officeDocument/2006/math" xmlns:v="urn:schemas-microsoft-com:vml" xmlns:wp14="http://schemas.microsoft.com/office/word/2010/wordprocessingDrawing" xmlns:wp="http://schemas.openxmlformats.org/drawingml/2006/wordprocessingDrawing" xmlns:w10="urn:schemas-microsoft-com:office:word" xmlns:w="http://schemas.openxmlformats.org/wordprocessingml/2006/main" xmlns:w14="http://schemas.microsoft.com/office/word/2010/wordml" xmlns:w15="http://schemas.microsoft.com/office/word/2012/wordml" xmlns:w16cex="http://schemas.microsoft.com/office/word/2018/wordml/cex" xmlns:w16cid="http://schemas.microsoft.com/office/word/2016/wordml/cid" xmlns:w16="http://schemas.microsoft.com/office/word/2018/wordml" xmlns:w16se="http://schemas.microsoft.com/office/word/2015/wordml/symex" xmlns:wpg="http://schemas.microsoft.com/office/word/2010/wordprocessingGroup" xmlns:wpi="http://schemas.microsoft.com/office/word/2010/wordprocessingInk" xmlns:wne="http://schemas.microsoft.com/office/word/2006/wordml" xmlns:wps="http://schemas.microsoft.com/office/word/2010/wordprocessingShape" mc:Ignorable="w14 w15 w16se w16cid w16 w16cex wp14">
+  <w16cex:commentExtensible w16cex:durableId="23D4DF50" w16cex:dateUtc="2021-02-15T00:53:00Z"/>
+</w16cex:commentsExtensible>
+</file>
+
+<file path=word/commentsIds.xml><?xml version="1.0" encoding="utf-8"?>
+<w16cid:commentsIds xmlns:wpc="http://schemas.microsoft.com/office/word/2010/wordprocessingCanvas" xmlns:cx="http://schemas.microsoft.com/office/drawing/2014/chartex" xmlns:cx1="http://schemas.microsoft.com/office/drawing/2015/9/8/chartex" xmlns:cx2="http://schemas.microsoft.com/office/drawing/2015/10/21/chartex" xmlns:cx3="http://schemas.microsoft.com/office/drawing/2016/5/9/chartex" xmlns:cx4="http://schemas.microsoft.com/office/drawing/2016/5/10/chartex" xmlns:cx5="http://schemas.microsoft.com/office/drawing/2016/5/11/chartex" xmlns:cx6="http://schemas.microsoft.com/office/drawing/2016/5/12/chartex" xmlns:cx7="http://schemas.microsoft.com/office/drawing/2016/5/13/chartex" xmlns:cx8="http://schemas.microsoft.com/office/drawing/2016/5/14/chartex" xmlns:mc="http://schemas.openxmlformats.org/markup-compatibility/2006" xmlns:aink="http://schemas.microsoft.com/office/drawing/2016/ink" xmlns:am3d="http://schemas.microsoft.com/office/drawing/2017/model3d" xmlns:o="urn:schemas-microsoft-com:office:office" xmlns:r="http://schemas.openxmlformats.org/officeDocument/2006/relationships" xmlns:m="http://schemas.openxmlformats.org/officeDocument/2006/math" xmlns:v="urn:schemas-microsoft-com:vml" xmlns:wp14="http://schemas.microsoft.com/office/word/2010/wordprocessingDrawing" xmlns:wp="http://schemas.openxmlformats.org/drawingml/2006/wordprocessingDrawing" xmlns:w10="urn:schemas-microsoft-com:office:word" xmlns:w="http://schemas.openxmlformats.org/wordprocessingml/2006/main" xmlns:w14="http://schemas.microsoft.com/office/word/2010/wordml" xmlns:w15="http://schemas.microsoft.com/office/word/2012/wordml" xmlns:w16cex="http://schemas.microsoft.com/office/word/2018/wordml/cex" xmlns:w16cid="http://schemas.microsoft.com/office/word/2016/wordml/cid" xmlns:w16="http://schemas.microsoft.com/office/word/2018/wordml" xmlns:w16se="http://schemas.microsoft.com/office/word/2015/wordml/symex" xmlns:wpg="http://schemas.microsoft.com/office/word/2010/wordprocessingGroup" xmlns:wpi="http://schemas.microsoft.com/office/word/2010/wordprocessingInk" xmlns:wne="http://schemas.microsoft.com/office/word/2006/wordml" xmlns:wps="http://schemas.microsoft.com/office/word/2010/wordprocessingShape" mc:Ignorable="w14 w15 w16se w16cid w16 w16cex wp14">
+  <w16cid:commentId w16cid:paraId="3386230C" w16cid:durableId="23D4DF50"/>
+</w16cid:commentsIds>
 </file>
 
 <file path=word/endnotes.xml><?xml version="1.0" encoding="utf-8"?>
@@ -7615,8 +7652,8 @@
 
 <file path=word/people.xml><?xml version="1.0" encoding="utf-8"?>
 <w15:people xmlns:wpc="http://schemas.microsoft.com/office/word/2010/wordprocessingCanvas" xmlns:cx="http://schemas.microsoft.com/office/drawing/2014/chartex" xmlns:cx1="http://schemas.microsoft.com/office/drawing/2015/9/8/chartex" xmlns:cx2="http://schemas.microsoft.com/office/drawing/2015/10/21/chartex" xmlns:cx3="http://schemas.microsoft.com/office/drawing/2016/5/9/chartex" xmlns:cx4="http://schemas.microsoft.com/office/drawing/2016/5/10/chartex" xmlns:cx5="http://schemas.microsoft.com/office/drawing/2016/5/11/chartex" xmlns:cx6="http://schemas.microsoft.com/office/drawing/2016/5/12/chartex" xmlns:cx7="http://schemas.microsoft.com/office/drawing/2016/5/13/chartex" xmlns:cx8="http://schemas.microsoft.com/office/drawing/2016/5/14/chartex" xmlns:mc="http://schemas.openxmlformats.org/markup-compatibility/2006" xmlns:aink="http://schemas.microsoft.com/office/drawing/2016/ink" xmlns:am3d="http://schemas.microsoft.com/office/drawing/2017/model3d" xmlns:o="urn:schemas-microsoft-com:office:office" xmlns:r="http://schemas.openxmlformats.org/officeDocument/2006/relationships" xmlns:m="http://schemas.openxmlformats.org/officeDocument/2006/math" xmlns:v="urn:schemas-microsoft-com:vml" xmlns:wp14="http://schemas.microsoft.com/office/word/2010/wordprocessingDrawing" xmlns:wp="http://schemas.openxmlformats.org/drawingml/2006/wordprocessingDrawing" xmlns:w10="urn:schemas-microsoft-com:office:word" xmlns:w="http://schemas.openxmlformats.org/wordprocessingml/2006/main" xmlns:w14="http://schemas.microsoft.com/office/word/2010/wordml" xmlns:w15="http://schemas.microsoft.com/office/word/2012/wordml" xmlns:w16cex="http://schemas.microsoft.com/office/word/2018/wordml/cex" xmlns:w16cid="http://schemas.microsoft.com/office/word/2016/wordml/cid" xmlns:w16="http://schemas.microsoft.com/office/word/2018/wordml" xmlns:w16se="http://schemas.microsoft.com/office/word/2015/wordml/symex" xmlns:wpg="http://schemas.microsoft.com/office/word/2010/wordprocessingGroup" xmlns:wpi="http://schemas.microsoft.com/office/word/2010/wordprocessingInk" xmlns:wne="http://schemas.microsoft.com/office/word/2006/wordml" xmlns:wps="http://schemas.microsoft.com/office/word/2010/wordprocessingShape" mc:Ignorable="w14 w15 w16se w16cid w16 w16cex wp14">
-  <w15:person w15:author="Davies, Claire (O&amp;A, Hobart)">
-    <w15:presenceInfo w15:providerId="AD" w15:userId="S::dav649@csiro.au::30e56230-b026-4162-b0b6-080ff7a15d79"/>
+  <w15:person w15:author="Kerrie Swadling">
+    <w15:presenceInfo w15:providerId="AD" w15:userId="S::K.Swadling@utas.edu.au::2c432ac1-7fa9-4b04-bca0-65da99de779e"/>
   </w15:person>
 </w15:people>
 </file>
@@ -9182,6 +9219,18 @@
 </file>
 
 <file path=customXml/item1.xml><?xml version="1.0" encoding="utf-8"?>
+<p:properties xmlns:p="http://schemas.microsoft.com/office/2006/metadata/properties" xmlns:xsi="http://www.w3.org/2001/XMLSchema-instance" xmlns:pc="http://schemas.microsoft.com/office/infopath/2007/PartnerControls">
+  <documentManagement>
+    <_dlc_DocId xmlns="07a2f162-a78e-4908-83de-754ce6a2028d">WYYFVUD3YRHA-312215237-18</_dlc_DocId>
+    <_dlc_DocIdUrl xmlns="07a2f162-a78e-4908-83de-754ce6a2028d">
+      <Url>https://csiroau.sharepoint.com/sites/SoEmarineassessments/_layouts/15/DocIdRedir.aspx?ID=WYYFVUD3YRHA-312215237-18</Url>
+      <Description>WYYFVUD3YRHA-312215237-18</Description>
+    </_dlc_DocIdUrl>
+  </documentManagement>
+</p:properties>
+</file>
+
+<file path=customXml/item2.xml><?xml version="1.0" encoding="utf-8"?>
 <?mso-contentType ?>
 <spe:Receivers xmlns:spe="http://schemas.microsoft.com/sharepoint/events">
   <Receiver>
@@ -9231,7 +9280,7 @@
 </spe:Receivers>
 </file>
 
-<file path=customXml/item2.xml><?xml version="1.0" encoding="utf-8"?>
+<file path=customXml/item3.xml><?xml version="1.0" encoding="utf-8"?>
 <ct:contentTypeSchema xmlns:ct="http://schemas.microsoft.com/office/2006/metadata/contentType" xmlns:ma="http://schemas.microsoft.com/office/2006/metadata/properties/metaAttributes" ct:_="" ma:_="" ma:contentTypeName="Document" ma:contentTypeID="0x0101007FD7B3C90F37894A9EEE1E1024988639" ma:contentTypeVersion="4" ma:contentTypeDescription="Create a new document." ma:contentTypeScope="" ma:versionID="1449a0f3e9be5a4c85c76d893fe89baa">
   <xsd:schema xmlns:xsd="http://www.w3.org/2001/XMLSchema" xmlns:xs="http://www.w3.org/2001/XMLSchema" xmlns:p="http://schemas.microsoft.com/office/2006/metadata/properties" xmlns:ns2="0d97f2f0-b670-43b3-97a6-16b095166e7a" xmlns:ns3="07a2f162-a78e-4908-83de-754ce6a2028d" targetNamespace="http://schemas.microsoft.com/office/2006/metadata/properties" ma:root="true" ma:fieldsID="b276a825876fc031a7f42ed6fd59ddbe" ns2:_="" ns3:_="">
     <xsd:import namespace="0d97f2f0-b670-43b3-97a6-16b095166e7a"/>
@@ -9407,7 +9456,7 @@
 </ct:contentTypeSchema>
 </file>
 
-<file path=customXml/item3.xml><?xml version="1.0" encoding="utf-8"?>
+<file path=customXml/item4.xml><?xml version="1.0" encoding="utf-8"?>
 <?mso-contentType ?>
 <FormTemplates xmlns="http://schemas.microsoft.com/sharepoint/v3/contenttype/forms">
   <Display>DocumentLibraryForm</Display>
@@ -9416,19 +9465,17 @@
 </FormTemplates>
 </file>
 
-<file path=customXml/item4.xml><?xml version="1.0" encoding="utf-8"?>
-<p:properties xmlns:p="http://schemas.microsoft.com/office/2006/metadata/properties" xmlns:xsi="http://www.w3.org/2001/XMLSchema-instance" xmlns:pc="http://schemas.microsoft.com/office/infopath/2007/PartnerControls">
-  <documentManagement>
-    <_dlc_DocId xmlns="07a2f162-a78e-4908-83de-754ce6a2028d">WYYFVUD3YRHA-312215237-18</_dlc_DocId>
-    <_dlc_DocIdUrl xmlns="07a2f162-a78e-4908-83de-754ce6a2028d">
-      <Url>https://csiroau.sharepoint.com/sites/SoEmarineassessments/_layouts/15/DocIdRedir.aspx?ID=WYYFVUD3YRHA-312215237-18</Url>
-      <Description>WYYFVUD3YRHA-312215237-18</Description>
-    </_dlc_DocIdUrl>
-  </documentManagement>
-</p:properties>
+<file path=customXml/itemProps1.xml><?xml version="1.0" encoding="utf-8"?>
+<ds:datastoreItem xmlns:ds="http://schemas.openxmlformats.org/officeDocument/2006/customXml" ds:itemID="{3DA6F23A-5D80-46DA-9C4C-6F022D15768D}">
+  <ds:schemaRefs>
+    <ds:schemaRef ds:uri="http://schemas.microsoft.com/office/2006/metadata/properties"/>
+    <ds:schemaRef ds:uri="http://schemas.microsoft.com/office/infopath/2007/PartnerControls"/>
+    <ds:schemaRef ds:uri="07a2f162-a78e-4908-83de-754ce6a2028d"/>
+  </ds:schemaRefs>
+</ds:datastoreItem>
 </file>
 
-<file path=customXml/itemProps1.xml><?xml version="1.0" encoding="utf-8"?>
+<file path=customXml/itemProps2.xml><?xml version="1.0" encoding="utf-8"?>
 <ds:datastoreItem xmlns:ds="http://schemas.openxmlformats.org/officeDocument/2006/customXml" ds:itemID="{7355F53B-3598-49B1-9340-B5C13B7205D5}">
   <ds:schemaRefs>
     <ds:schemaRef ds:uri="http://schemas.microsoft.com/sharepoint/events"/>
@@ -9436,7 +9483,7 @@
 </ds:datastoreItem>
 </file>
 
-<file path=customXml/itemProps2.xml><?xml version="1.0" encoding="utf-8"?>
+<file path=customXml/itemProps3.xml><?xml version="1.0" encoding="utf-8"?>
 <ds:datastoreItem xmlns:ds="http://schemas.openxmlformats.org/officeDocument/2006/customXml" ds:itemID="{F9E2D795-5B79-440C-8326-817D01A937C4}">
   <ds:schemaRefs>
     <ds:schemaRef ds:uri="http://schemas.microsoft.com/office/2006/metadata/contentType"/>
@@ -9455,20 +9502,10 @@
 </ds:datastoreItem>
 </file>
 
-<file path=customXml/itemProps3.xml><?xml version="1.0" encoding="utf-8"?>
+<file path=customXml/itemProps4.xml><?xml version="1.0" encoding="utf-8"?>
 <ds:datastoreItem xmlns:ds="http://schemas.openxmlformats.org/officeDocument/2006/customXml" ds:itemID="{6F511038-AF0E-44D3-928A-0BEE892AC6FF}">
   <ds:schemaRefs>
     <ds:schemaRef ds:uri="http://schemas.microsoft.com/sharepoint/v3/contenttype/forms"/>
   </ds:schemaRefs>
 </ds:datastoreItem>
-</file>
-
-<file path=customXml/itemProps4.xml><?xml version="1.0" encoding="utf-8"?>
-<ds:datastoreItem xmlns:ds="http://schemas.openxmlformats.org/officeDocument/2006/customXml" ds:itemID="{3DA6F23A-5D80-46DA-9C4C-6F022D15768D}">
-  <ds:schemaRefs>
-    <ds:schemaRef ds:uri="http://schemas.microsoft.com/office/2006/metadata/properties"/>
-    <ds:schemaRef ds:uri="http://schemas.microsoft.com/office/infopath/2007/PartnerControls"/>
-    <ds:schemaRef ds:uri="07a2f162-a78e-4908-83de-754ce6a2028d"/>
-  </ds:schemaRefs>
-</ds:datastoreItem>
 </file>
</xml_diff>